<commit_message>
modifify es hostname to 0.0.0.0
</commit_message>
<xml_diff>
--- a/Weather App - Mitocaru Irina 343C1 - v1.docx
+++ b/Weather App - Mitocaru Irina 343C1 - v1.docx
@@ -1,6 +1,6 @@
 
 <file path=word/document.xml><?xml version="1.0" encoding="utf-8"?>
-<w:document xmlns:wpc="http://schemas.microsoft.com/office/word/2010/wordprocessingCanvas" xmlns:cx="http://schemas.microsoft.com/office/drawing/2014/chartex" xmlns:cx1="http://schemas.microsoft.com/office/drawing/2015/9/8/chartex" xmlns:cx2="http://schemas.microsoft.com/office/drawing/2015/10/21/chartex" xmlns:cx3="http://schemas.microsoft.com/office/drawing/2016/5/9/chartex" xmlns:cx4="http://schemas.microsoft.com/office/drawing/2016/5/10/chartex" xmlns:cx5="http://schemas.microsoft.com/office/drawing/2016/5/11/chartex" xmlns:cx6="http://schemas.microsoft.com/office/drawing/2016/5/12/chartex" xmlns:cx7="http://schemas.microsoft.com/office/drawing/2016/5/13/chartex" xmlns:cx8="http://schemas.microsoft.com/office/drawing/2016/5/14/chartex" xmlns:mc="http://schemas.openxmlformats.org/markup-compatibility/2006" xmlns:aink="http://schemas.microsoft.com/office/drawing/2016/ink" xmlns:am3d="http://schemas.microsoft.com/office/drawing/2017/model3d" xmlns:o="urn:schemas-microsoft-com:office:office" xmlns:r="http://schemas.openxmlformats.org/officeDocument/2006/relationships" xmlns:m="http://schemas.openxmlformats.org/officeDocument/2006/math" xmlns:v="urn:schemas-microsoft-com:vml" xmlns:wp14="http://schemas.microsoft.com/office/word/2010/wordprocessingDrawing" xmlns:wp="http://schemas.openxmlformats.org/drawingml/2006/wordprocessingDrawing" xmlns:w10="urn:schemas-microsoft-com:office:word" xmlns:w="http://schemas.openxmlformats.org/wordprocessingml/2006/main" xmlns:w14="http://schemas.microsoft.com/office/word/2010/wordml" xmlns:w15="http://schemas.microsoft.com/office/word/2012/wordml" xmlns:w16cid="http://schemas.microsoft.com/office/word/2016/wordml/cid" xmlns:w16se="http://schemas.microsoft.com/office/word/2015/wordml/symex" xmlns:wpg="http://schemas.microsoft.com/office/word/2010/wordprocessingGroup" xmlns:wpi="http://schemas.microsoft.com/office/word/2010/wordprocessingInk" xmlns:wne="http://schemas.microsoft.com/office/word/2006/wordml" xmlns:wps="http://schemas.microsoft.com/office/word/2010/wordprocessingShape" mc:Ignorable="w14 w15 w16se w16cid wp14">
+<w:document xmlns:wpc="http://schemas.microsoft.com/office/word/2010/wordprocessingCanvas" xmlns:cx="http://schemas.microsoft.com/office/drawing/2014/chartex" xmlns:mc="http://schemas.openxmlformats.org/markup-compatibility/2006" xmlns:o="urn:schemas-microsoft-com:office:office" xmlns:r="http://schemas.openxmlformats.org/officeDocument/2006/relationships" xmlns:m="http://schemas.openxmlformats.org/officeDocument/2006/math" xmlns:v="urn:schemas-microsoft-com:vml" xmlns:wp14="http://schemas.microsoft.com/office/word/2010/wordprocessingDrawing" xmlns:wp="http://schemas.openxmlformats.org/drawingml/2006/wordprocessingDrawing" xmlns:w10="urn:schemas-microsoft-com:office:word" xmlns:w="http://schemas.openxmlformats.org/wordprocessingml/2006/main" xmlns:w14="http://schemas.microsoft.com/office/word/2010/wordml" xmlns:w15="http://schemas.microsoft.com/office/word/2012/wordml" xmlns:w16se="http://schemas.microsoft.com/office/word/2015/wordml/symex" xmlns:wpg="http://schemas.microsoft.com/office/word/2010/wordprocessingGroup" xmlns:wpi="http://schemas.microsoft.com/office/word/2010/wordprocessingInk" xmlns:wne="http://schemas.microsoft.com/office/word/2006/wordml" xmlns:wps="http://schemas.microsoft.com/office/word/2010/wordprocessingShape" mc:Ignorable="w14 w15 w16se wp14">
   <w:body>
     <w:p>
       <w:pPr>
@@ -71,18 +71,7 @@
           <w:sz w:val="32"/>
           <w:szCs w:val="28"/>
         </w:rPr>
-        <w:t>M</w:t>
-      </w:r>
-      <w:bookmarkStart w:id="0" w:name="_GoBack"/>
-      <w:bookmarkEnd w:id="0"/>
-      <w:r>
-        <w:rPr>
-          <w:rFonts w:ascii="Arial" w:hAnsi="Arial" w:cs="Arial"/>
-          <w:color w:val="666666"/>
-          <w:sz w:val="32"/>
-          <w:szCs w:val="28"/>
-        </w:rPr>
-        <w:t>itocaru Irina | 343C</w:t>
+        <w:t>Mitocaru Irina | 343C</w:t>
       </w:r>
       <w:r>
         <w:rPr>
@@ -249,11 +238,9 @@
           <w:pPr>
             <w:pStyle w:val="TOCHeading"/>
           </w:pPr>
-          <w:proofErr w:type="spellStart"/>
           <w:r>
             <w:t>Cuprins</w:t>
           </w:r>
-          <w:proofErr w:type="spellEnd"/>
         </w:p>
         <w:p>
           <w:pPr>
@@ -2470,12 +2457,12 @@
       <w:pPr>
         <w:pStyle w:val="Heading1"/>
       </w:pPr>
-      <w:bookmarkStart w:id="1" w:name="_Toc34342199"/>
+      <w:bookmarkStart w:id="0" w:name="_Toc34342199"/>
       <w:r>
         <w:lastRenderedPageBreak/>
         <w:t>Introducere</w:t>
       </w:r>
-      <w:bookmarkEnd w:id="1"/>
+      <w:bookmarkEnd w:id="0"/>
     </w:p>
     <w:p>
       <w:pPr>
@@ -2498,11 +2485,11 @@
       <w:pPr>
         <w:pStyle w:val="Heading1"/>
       </w:pPr>
-      <w:bookmarkStart w:id="2" w:name="_Toc34342200"/>
+      <w:bookmarkStart w:id="1" w:name="_Toc34342200"/>
       <w:r>
         <w:t>Componente (containere)</w:t>
       </w:r>
-      <w:bookmarkEnd w:id="2"/>
+      <w:bookmarkEnd w:id="1"/>
     </w:p>
     <w:p>
       <w:pPr>
@@ -2652,11 +2639,11 @@
           <w:szCs w:val="36"/>
         </w:rPr>
       </w:pPr>
-      <w:bookmarkStart w:id="3" w:name="_Toc34342201"/>
+      <w:bookmarkStart w:id="2" w:name="_Toc34342201"/>
       <w:r>
         <w:t>Modul de comunicare</w:t>
       </w:r>
-      <w:bookmarkEnd w:id="3"/>
+      <w:bookmarkEnd w:id="2"/>
     </w:p>
     <w:p>
       <w:pPr>
@@ -2752,12 +2739,12 @@
       <w:pPr>
         <w:pStyle w:val="Heading1"/>
       </w:pPr>
-      <w:bookmarkStart w:id="4" w:name="_Toc34342202"/>
+      <w:bookmarkStart w:id="3" w:name="_Toc34342202"/>
       <w:r>
         <w:lastRenderedPageBreak/>
         <w:t>Tehnologii folosite</w:t>
       </w:r>
-      <w:bookmarkEnd w:id="4"/>
+      <w:bookmarkEnd w:id="3"/>
     </w:p>
     <w:p>
       <w:pPr>
@@ -2908,21 +2895,21 @@
       <w:pPr>
         <w:pStyle w:val="Heading2"/>
       </w:pPr>
-      <w:bookmarkStart w:id="5" w:name="_Toc34342203"/>
+      <w:bookmarkStart w:id="4" w:name="_Toc34342203"/>
       <w:r>
         <w:t>Angular</w:t>
       </w:r>
+      <w:bookmarkEnd w:id="4"/>
+    </w:p>
+    <w:p>
+      <w:pPr>
+        <w:pStyle w:val="Heading3"/>
+      </w:pPr>
+      <w:bookmarkStart w:id="5" w:name="_Toc34342204"/>
+      <w:r>
+        <w:t>Descriere</w:t>
+      </w:r>
       <w:bookmarkEnd w:id="5"/>
-    </w:p>
-    <w:p>
-      <w:pPr>
-        <w:pStyle w:val="Heading3"/>
-      </w:pPr>
-      <w:bookmarkStart w:id="6" w:name="_Toc34342204"/>
-      <w:r>
-        <w:t>Descriere</w:t>
-      </w:r>
-      <w:bookmarkEnd w:id="6"/>
     </w:p>
     <w:p>
       <w:pPr>
@@ -2954,11 +2941,11 @@
       <w:pPr>
         <w:pStyle w:val="Heading3"/>
       </w:pPr>
-      <w:bookmarkStart w:id="7" w:name="_Toc34342205"/>
+      <w:bookmarkStart w:id="6" w:name="_Toc34342205"/>
       <w:r>
         <w:t>Locație Github</w:t>
       </w:r>
-      <w:bookmarkEnd w:id="7"/>
+      <w:bookmarkEnd w:id="6"/>
     </w:p>
     <w:p>
       <w:pPr>
@@ -2987,11 +2974,11 @@
       <w:pPr>
         <w:pStyle w:val="Heading3"/>
       </w:pPr>
-      <w:bookmarkStart w:id="8" w:name="_Toc34342206"/>
+      <w:bookmarkStart w:id="7" w:name="_Toc34342206"/>
       <w:r>
         <w:t>Locație Dockerhub</w:t>
       </w:r>
-      <w:bookmarkEnd w:id="8"/>
+      <w:bookmarkEnd w:id="7"/>
     </w:p>
     <w:p>
       <w:pPr>
@@ -3017,11 +3004,11 @@
       <w:pPr>
         <w:pStyle w:val="Heading3"/>
       </w:pPr>
-      <w:bookmarkStart w:id="9" w:name="_Toc34342207"/>
+      <w:bookmarkStart w:id="8" w:name="_Toc34342207"/>
       <w:r>
         <w:t>Dockerfile</w:t>
       </w:r>
-      <w:bookmarkEnd w:id="9"/>
+      <w:bookmarkEnd w:id="8"/>
     </w:p>
     <w:p>
       <w:pPr>
@@ -4119,73 +4106,73 @@
       <w:pPr>
         <w:pStyle w:val="Heading2"/>
       </w:pPr>
-      <w:bookmarkStart w:id="10" w:name="_Toc34342208"/>
+      <w:bookmarkStart w:id="9" w:name="_Toc34342208"/>
       <w:r>
         <w:t>Java</w:t>
       </w:r>
+      <w:bookmarkEnd w:id="9"/>
+    </w:p>
+    <w:p>
+      <w:pPr>
+        <w:pStyle w:val="Heading3"/>
+      </w:pPr>
+      <w:bookmarkStart w:id="10" w:name="_Toc34342209"/>
+      <w:r>
+        <w:t>Descriere</w:t>
+      </w:r>
       <w:bookmarkEnd w:id="10"/>
     </w:p>
     <w:p>
       <w:pPr>
+        <w:jc w:val="both"/>
+        <w:rPr>
+          <w:rFonts w:ascii="Arial" w:hAnsi="Arial" w:cs="Arial"/>
+        </w:rPr>
+      </w:pPr>
+      <w:r>
+        <w:tab/>
+      </w:r>
+      <w:r>
+        <w:rPr>
+          <w:rFonts w:ascii="Arial" w:hAnsi="Arial" w:cs="Arial"/>
+        </w:rPr>
+        <w:t>Aplicația folosește Maven Web Application scris în limbajul de programare J</w:t>
+      </w:r>
+      <w:r>
+        <w:rPr>
+          <w:rFonts w:ascii="Arial" w:hAnsi="Arial" w:cs="Arial"/>
+        </w:rPr>
+        <w:t>ava,</w:t>
+      </w:r>
+      <w:r>
+        <w:rPr>
+          <w:rFonts w:ascii="Arial" w:hAnsi="Arial" w:cs="Arial"/>
+        </w:rPr>
+        <w:t xml:space="preserve"> </w:t>
+      </w:r>
+      <w:r>
+        <w:rPr>
+          <w:rFonts w:ascii="Arial" w:hAnsi="Arial" w:cs="Arial"/>
+        </w:rPr>
+        <w:t>un</w:t>
+      </w:r>
+      <w:r>
+        <w:rPr>
+          <w:rFonts w:ascii="Arial" w:hAnsi="Arial" w:cs="Arial"/>
+        </w:rPr>
+        <w:t xml:space="preserve"> server Grizzly și  Javax pentru apeluri REST.</w:t>
+      </w:r>
+    </w:p>
+    <w:p>
+      <w:pPr>
         <w:pStyle w:val="Heading3"/>
       </w:pPr>
-      <w:bookmarkStart w:id="11" w:name="_Toc34342209"/>
-      <w:r>
-        <w:t>Descriere</w:t>
-      </w:r>
-      <w:bookmarkEnd w:id="11"/>
-    </w:p>
-    <w:p>
-      <w:pPr>
-        <w:jc w:val="both"/>
-        <w:rPr>
-          <w:rFonts w:ascii="Arial" w:hAnsi="Arial" w:cs="Arial"/>
-        </w:rPr>
-      </w:pPr>
-      <w:r>
-        <w:tab/>
-      </w:r>
-      <w:r>
-        <w:rPr>
-          <w:rFonts w:ascii="Arial" w:hAnsi="Arial" w:cs="Arial"/>
-        </w:rPr>
-        <w:t>Aplicația folosește Maven Web Application scris în limbajul de programare J</w:t>
-      </w:r>
-      <w:r>
-        <w:rPr>
-          <w:rFonts w:ascii="Arial" w:hAnsi="Arial" w:cs="Arial"/>
-        </w:rPr>
-        <w:t>ava,</w:t>
-      </w:r>
-      <w:r>
-        <w:rPr>
-          <w:rFonts w:ascii="Arial" w:hAnsi="Arial" w:cs="Arial"/>
-        </w:rPr>
-        <w:t xml:space="preserve"> </w:t>
-      </w:r>
-      <w:r>
-        <w:rPr>
-          <w:rFonts w:ascii="Arial" w:hAnsi="Arial" w:cs="Arial"/>
-        </w:rPr>
-        <w:t>un</w:t>
-      </w:r>
-      <w:r>
-        <w:rPr>
-          <w:rFonts w:ascii="Arial" w:hAnsi="Arial" w:cs="Arial"/>
-        </w:rPr>
-        <w:t xml:space="preserve"> server Grizzly și  Javax pentru apeluri REST.</w:t>
-      </w:r>
-    </w:p>
-    <w:p>
-      <w:pPr>
-        <w:pStyle w:val="Heading3"/>
-      </w:pPr>
-      <w:bookmarkStart w:id="12" w:name="_Toc34342210"/>
+      <w:bookmarkStart w:id="11" w:name="_Toc34342210"/>
       <w:r>
         <w:lastRenderedPageBreak/>
         <w:t>Locație Github</w:t>
       </w:r>
-      <w:bookmarkEnd w:id="12"/>
+      <w:bookmarkEnd w:id="11"/>
     </w:p>
     <w:p>
       <w:pPr>
@@ -4213,11 +4200,11 @@
       <w:pPr>
         <w:pStyle w:val="Heading3"/>
       </w:pPr>
-      <w:bookmarkStart w:id="13" w:name="_Toc34342211"/>
+      <w:bookmarkStart w:id="12" w:name="_Toc34342211"/>
       <w:r>
         <w:t>Locație Dockerhub</w:t>
       </w:r>
-      <w:bookmarkEnd w:id="13"/>
+      <w:bookmarkEnd w:id="12"/>
     </w:p>
     <w:p>
       <w:pPr>
@@ -4243,11 +4230,11 @@
       <w:pPr>
         <w:pStyle w:val="Heading3"/>
       </w:pPr>
-      <w:bookmarkStart w:id="14" w:name="_Toc34342212"/>
+      <w:bookmarkStart w:id="13" w:name="_Toc34342212"/>
       <w:r>
         <w:t>Dockerfile</w:t>
       </w:r>
-      <w:bookmarkEnd w:id="14"/>
+      <w:bookmarkEnd w:id="13"/>
     </w:p>
     <w:p>
       <w:pPr>
@@ -4868,21 +4855,21 @@
       <w:pPr>
         <w:pStyle w:val="Heading2"/>
       </w:pPr>
-      <w:bookmarkStart w:id="15" w:name="_Toc34342213"/>
+      <w:bookmarkStart w:id="14" w:name="_Toc34342213"/>
       <w:r>
         <w:t>Python</w:t>
       </w:r>
+      <w:bookmarkEnd w:id="14"/>
+    </w:p>
+    <w:p>
+      <w:pPr>
+        <w:pStyle w:val="Heading3"/>
+      </w:pPr>
+      <w:bookmarkStart w:id="15" w:name="_Toc34342214"/>
+      <w:r>
+        <w:t>Descriere</w:t>
+      </w:r>
       <w:bookmarkEnd w:id="15"/>
-    </w:p>
-    <w:p>
-      <w:pPr>
-        <w:pStyle w:val="Heading3"/>
-      </w:pPr>
-      <w:bookmarkStart w:id="16" w:name="_Toc34342214"/>
-      <w:r>
-        <w:t>Descriere</w:t>
-      </w:r>
-      <w:bookmarkEnd w:id="16"/>
     </w:p>
     <w:p>
       <w:pPr>
@@ -4903,11 +4890,11 @@
       <w:pPr>
         <w:pStyle w:val="Heading3"/>
       </w:pPr>
-      <w:bookmarkStart w:id="17" w:name="_Toc34342215"/>
+      <w:bookmarkStart w:id="16" w:name="_Toc34342215"/>
       <w:r>
         <w:t>Locație Github</w:t>
       </w:r>
-      <w:bookmarkEnd w:id="17"/>
+      <w:bookmarkEnd w:id="16"/>
     </w:p>
     <w:p>
       <w:pPr>
@@ -4943,11 +4930,11 @@
       <w:pPr>
         <w:pStyle w:val="Heading3"/>
       </w:pPr>
-      <w:bookmarkStart w:id="18" w:name="_Toc34342216"/>
+      <w:bookmarkStart w:id="17" w:name="_Toc34342216"/>
       <w:r>
         <w:t>Locație Dockerhub</w:t>
       </w:r>
-      <w:bookmarkEnd w:id="18"/>
+      <w:bookmarkEnd w:id="17"/>
     </w:p>
     <w:p>
       <w:pPr>
@@ -4987,11 +4974,11 @@
       <w:pPr>
         <w:pStyle w:val="Heading3"/>
       </w:pPr>
-      <w:bookmarkStart w:id="19" w:name="_Toc34342217"/>
+      <w:bookmarkStart w:id="18" w:name="_Toc34342217"/>
       <w:r>
         <w:t>Dockerfile</w:t>
       </w:r>
-      <w:bookmarkEnd w:id="19"/>
+      <w:bookmarkEnd w:id="18"/>
     </w:p>
     <w:p>
       <w:pPr>
@@ -5453,54 +5440,54 @@
       <w:pPr>
         <w:pStyle w:val="Heading2"/>
       </w:pPr>
-      <w:bookmarkStart w:id="20" w:name="_Toc34342218"/>
+      <w:bookmarkStart w:id="19" w:name="_Toc34342218"/>
       <w:r>
         <w:t>Elasticsearch</w:t>
       </w:r>
+      <w:bookmarkEnd w:id="19"/>
+    </w:p>
+    <w:p>
+      <w:pPr>
+        <w:pStyle w:val="Heading3"/>
+      </w:pPr>
+      <w:bookmarkStart w:id="20" w:name="_Toc34342219"/>
+      <w:r>
+        <w:t>Descriere</w:t>
+      </w:r>
       <w:bookmarkEnd w:id="20"/>
     </w:p>
     <w:p>
       <w:pPr>
+        <w:jc w:val="both"/>
+        <w:rPr>
+          <w:rFonts w:ascii="Arial" w:hAnsi="Arial" w:cs="Arial"/>
+        </w:rPr>
+      </w:pPr>
+      <w:r>
+        <w:tab/>
+      </w:r>
+      <w:r>
+        <w:rPr>
+          <w:rFonts w:ascii="Arial" w:hAnsi="Arial" w:cs="Arial"/>
+        </w:rPr>
+        <w:t xml:space="preserve">Elasticsearch este o bază de date distribuită care </w:t>
+      </w:r>
+      <w:r>
+        <w:rPr>
+          <w:rFonts w:ascii="Arial" w:hAnsi="Arial" w:cs="Arial"/>
+        </w:rPr>
+        <w:t>funcționează pe bază de indexare, fiind foarte rapidă. Este folosită pentru persistarea datelor despre utilizatori.</w:t>
+      </w:r>
+    </w:p>
+    <w:p>
+      <w:pPr>
         <w:pStyle w:val="Heading3"/>
       </w:pPr>
-      <w:bookmarkStart w:id="21" w:name="_Toc34342219"/>
-      <w:r>
-        <w:t>Descriere</w:t>
+      <w:bookmarkStart w:id="21" w:name="_Toc34342220"/>
+      <w:r>
+        <w:t>Locație Github</w:t>
       </w:r>
       <w:bookmarkEnd w:id="21"/>
-    </w:p>
-    <w:p>
-      <w:pPr>
-        <w:jc w:val="both"/>
-        <w:rPr>
-          <w:rFonts w:ascii="Arial" w:hAnsi="Arial" w:cs="Arial"/>
-        </w:rPr>
-      </w:pPr>
-      <w:r>
-        <w:tab/>
-      </w:r>
-      <w:r>
-        <w:rPr>
-          <w:rFonts w:ascii="Arial" w:hAnsi="Arial" w:cs="Arial"/>
-        </w:rPr>
-        <w:t xml:space="preserve">Elasticsearch este o bază de date distribuită care </w:t>
-      </w:r>
-      <w:r>
-        <w:rPr>
-          <w:rFonts w:ascii="Arial" w:hAnsi="Arial" w:cs="Arial"/>
-        </w:rPr>
-        <w:t>funcționează pe bază de indexare, fiind foarte rapidă. Este folosită pentru persistarea datelor despre utilizatori.</w:t>
-      </w:r>
-    </w:p>
-    <w:p>
-      <w:pPr>
-        <w:pStyle w:val="Heading3"/>
-      </w:pPr>
-      <w:bookmarkStart w:id="22" w:name="_Toc34342220"/>
-      <w:r>
-        <w:t>Locație Github</w:t>
-      </w:r>
-      <w:bookmarkEnd w:id="22"/>
     </w:p>
     <w:p>
       <w:pPr>
@@ -5536,10 +5523,33 @@
       <w:pPr>
         <w:pStyle w:val="Heading3"/>
       </w:pPr>
-      <w:bookmarkStart w:id="23" w:name="_Toc34342221"/>
+      <w:bookmarkStart w:id="22" w:name="_Toc34342221"/>
       <w:r>
         <w:t>Locație Dockerhub</w:t>
       </w:r>
+      <w:bookmarkEnd w:id="22"/>
+    </w:p>
+    <w:p>
+      <w:pPr>
+        <w:rPr>
+          <w:color w:val="FF0000"/>
+        </w:rPr>
+      </w:pPr>
+      <w:r>
+        <w:rPr>
+          <w:color w:val="FF0000"/>
+        </w:rPr>
+        <w:t>TODO</w:t>
+      </w:r>
+    </w:p>
+    <w:p>
+      <w:pPr>
+        <w:pStyle w:val="Heading3"/>
+      </w:pPr>
+      <w:bookmarkStart w:id="23" w:name="_Toc34342222"/>
+      <w:r>
+        <w:t>Dockerfile</w:t>
+      </w:r>
       <w:bookmarkEnd w:id="23"/>
     </w:p>
     <w:p>
@@ -5557,73 +5567,50 @@
     </w:p>
     <w:p>
       <w:pPr>
+        <w:pStyle w:val="Heading2"/>
+      </w:pPr>
+      <w:bookmarkStart w:id="24" w:name="_Toc34342223"/>
+      <w:r>
+        <w:t>Grafana</w:t>
+      </w:r>
+      <w:bookmarkEnd w:id="24"/>
+    </w:p>
+    <w:p>
+      <w:pPr>
         <w:pStyle w:val="Heading3"/>
       </w:pPr>
-      <w:bookmarkStart w:id="24" w:name="_Toc34342222"/>
-      <w:r>
-        <w:t>Dockerfile</w:t>
-      </w:r>
-      <w:bookmarkEnd w:id="24"/>
-    </w:p>
-    <w:p>
-      <w:pPr>
-        <w:rPr>
-          <w:color w:val="FF0000"/>
-        </w:rPr>
-      </w:pPr>
-      <w:r>
-        <w:rPr>
-          <w:color w:val="FF0000"/>
-        </w:rPr>
-        <w:t>TODO</w:t>
-      </w:r>
-    </w:p>
-    <w:p>
-      <w:pPr>
-        <w:pStyle w:val="Heading2"/>
-      </w:pPr>
-      <w:bookmarkStart w:id="25" w:name="_Toc34342223"/>
-      <w:r>
-        <w:t>Grafana</w:t>
+      <w:bookmarkStart w:id="25" w:name="_Toc34342224"/>
+      <w:r>
+        <w:t>Descriere</w:t>
       </w:r>
       <w:bookmarkEnd w:id="25"/>
     </w:p>
     <w:p>
       <w:pPr>
+        <w:jc w:val="both"/>
+        <w:rPr>
+          <w:rFonts w:ascii="Arial" w:hAnsi="Arial" w:cs="Arial"/>
+        </w:rPr>
+      </w:pPr>
+      <w:r>
+        <w:tab/>
+      </w:r>
+      <w:r>
+        <w:rPr>
+          <w:rFonts w:ascii="Arial" w:hAnsi="Arial" w:cs="Arial"/>
+        </w:rPr>
+        <w:t xml:space="preserve">Grafana este o platformă open-source de monotorizare, folosită în cazul nostru, la analiza memoriei folosite de aplicații, a CPU-ului etc. </w:t>
+      </w:r>
+    </w:p>
+    <w:p>
+      <w:pPr>
         <w:pStyle w:val="Heading3"/>
       </w:pPr>
-      <w:bookmarkStart w:id="26" w:name="_Toc34342224"/>
-      <w:r>
-        <w:t>Descriere</w:t>
+      <w:bookmarkStart w:id="26" w:name="_Toc34342225"/>
+      <w:r>
+        <w:t>Locație Github</w:t>
       </w:r>
       <w:bookmarkEnd w:id="26"/>
-    </w:p>
-    <w:p>
-      <w:pPr>
-        <w:jc w:val="both"/>
-        <w:rPr>
-          <w:rFonts w:ascii="Arial" w:hAnsi="Arial" w:cs="Arial"/>
-        </w:rPr>
-      </w:pPr>
-      <w:r>
-        <w:tab/>
-      </w:r>
-      <w:r>
-        <w:rPr>
-          <w:rFonts w:ascii="Arial" w:hAnsi="Arial" w:cs="Arial"/>
-        </w:rPr>
-        <w:t xml:space="preserve">Grafana este o platformă open-source de monotorizare, folosită în cazul nostru, la analiza memoriei folosite de aplicații, a CPU-ului etc. </w:t>
-      </w:r>
-    </w:p>
-    <w:p>
-      <w:pPr>
-        <w:pStyle w:val="Heading3"/>
-      </w:pPr>
-      <w:bookmarkStart w:id="27" w:name="_Toc34342225"/>
-      <w:r>
-        <w:t>Locație Github</w:t>
-      </w:r>
-      <w:bookmarkEnd w:id="27"/>
     </w:p>
     <w:p>
       <w:pPr>
@@ -5659,10 +5646,33 @@
       <w:pPr>
         <w:pStyle w:val="Heading3"/>
       </w:pPr>
-      <w:bookmarkStart w:id="28" w:name="_Toc34342226"/>
+      <w:bookmarkStart w:id="27" w:name="_Toc34342226"/>
       <w:r>
         <w:t>Locație Dockerhub</w:t>
       </w:r>
+      <w:bookmarkEnd w:id="27"/>
+    </w:p>
+    <w:p>
+      <w:pPr>
+        <w:rPr>
+          <w:color w:val="FF0000"/>
+        </w:rPr>
+      </w:pPr>
+      <w:r>
+        <w:rPr>
+          <w:color w:val="FF0000"/>
+        </w:rPr>
+        <w:t>TODO</w:t>
+      </w:r>
+    </w:p>
+    <w:p>
+      <w:pPr>
+        <w:pStyle w:val="Heading3"/>
+      </w:pPr>
+      <w:bookmarkStart w:id="28" w:name="_Toc34342227"/>
+      <w:r>
+        <w:t>Dockerfile</w:t>
+      </w:r>
       <w:bookmarkEnd w:id="28"/>
     </w:p>
     <w:p>
@@ -5680,39 +5690,16 @@
     </w:p>
     <w:p>
       <w:pPr>
-        <w:pStyle w:val="Heading3"/>
-      </w:pPr>
-      <w:bookmarkStart w:id="29" w:name="_Toc34342227"/>
-      <w:r>
-        <w:t>Dockerfile</w:t>
+        <w:pStyle w:val="Heading1"/>
+      </w:pPr>
+      <w:bookmarkStart w:id="29" w:name="_Toc34342228"/>
+      <w:r>
+        <w:t>Stiva de servicii</w:t>
+      </w:r>
+      <w:r>
+        <w:t xml:space="preserve"> (docker-compose)</w:t>
       </w:r>
       <w:bookmarkEnd w:id="29"/>
-    </w:p>
-    <w:p>
-      <w:pPr>
-        <w:rPr>
-          <w:color w:val="FF0000"/>
-        </w:rPr>
-      </w:pPr>
-      <w:r>
-        <w:rPr>
-          <w:color w:val="FF0000"/>
-        </w:rPr>
-        <w:t>TODO</w:t>
-      </w:r>
-    </w:p>
-    <w:p>
-      <w:pPr>
-        <w:pStyle w:val="Heading1"/>
-      </w:pPr>
-      <w:bookmarkStart w:id="30" w:name="_Toc34342228"/>
-      <w:r>
-        <w:t>Stiva de servicii</w:t>
-      </w:r>
-      <w:r>
-        <w:t xml:space="preserve"> (docker-compose)</w:t>
-      </w:r>
-      <w:bookmarkEnd w:id="30"/>
     </w:p>
     <w:p>
       <w:pPr>
@@ -6359,22 +6346,24 @@
       <w:pPr>
         <w:pStyle w:val="Heading1"/>
       </w:pPr>
-      <w:bookmarkStart w:id="31" w:name="_Toc34342229"/>
+      <w:bookmarkStart w:id="30" w:name="_Toc34342229"/>
       <w:r>
         <w:t>Rezultate</w:t>
       </w:r>
-      <w:bookmarkEnd w:id="31"/>
-    </w:p>
-    <w:p>
+      <w:bookmarkEnd w:id="30"/>
+    </w:p>
+    <w:p>
+      <w:bookmarkStart w:id="31" w:name="_GoBack"/>
       <w:r>
         <w:rPr>
           <w:noProof/>
+          <w:lang w:eastAsia="ro-RO"/>
         </w:rPr>
         <w:drawing>
-          <wp:inline distT="0" distB="0" distL="0" distR="0" wp14:anchorId="25834BD8" wp14:editId="0FB11BFF">
-            <wp:extent cx="5760720" cy="3020060"/>
-            <wp:effectExtent l="0" t="0" r="0" b="8890"/>
-            <wp:docPr id="1" name="Picture 1"/>
+          <wp:inline distT="0" distB="0" distL="0" distR="0" wp14:anchorId="75BB207B" wp14:editId="156AD4DE">
+            <wp:extent cx="5760720" cy="2959735"/>
+            <wp:effectExtent l="0" t="0" r="0" b="0"/>
+            <wp:docPr id="2" name="Picture 2"/>
             <wp:cNvGraphicFramePr>
               <a:graphicFrameLocks xmlns:a="http://schemas.openxmlformats.org/drawingml/2006/main" noChangeAspect="1"/>
             </wp:cNvGraphicFramePr>
@@ -6394,7 +6383,7 @@
                   <pic:spPr>
                     <a:xfrm>
                       <a:off x="0" y="0"/>
-                      <a:ext cx="5760720" cy="3020060"/>
+                      <a:ext cx="5760720" cy="2959735"/>
                     </a:xfrm>
                     <a:prstGeom prst="rect">
                       <a:avLst/>
@@ -6406,6 +6395,7 @@
           </wp:inline>
         </w:drawing>
       </w:r>
+      <w:bookmarkEnd w:id="31"/>
     </w:p>
     <w:sectPr>
       <w:pgSz w:w="11906" w:h="16838"/>
@@ -6418,7 +6408,7 @@
 </file>
 
 <file path=word/endnotes.xml><?xml version="1.0" encoding="utf-8"?>
-<w:endnotes xmlns:wpc="http://schemas.microsoft.com/office/word/2010/wordprocessingCanvas" xmlns:cx="http://schemas.microsoft.com/office/drawing/2014/chartex" xmlns:cx1="http://schemas.microsoft.com/office/drawing/2015/9/8/chartex" xmlns:cx2="http://schemas.microsoft.com/office/drawing/2015/10/21/chartex" xmlns:cx3="http://schemas.microsoft.com/office/drawing/2016/5/9/chartex" xmlns:cx4="http://schemas.microsoft.com/office/drawing/2016/5/10/chartex" xmlns:cx5="http://schemas.microsoft.com/office/drawing/2016/5/11/chartex" xmlns:cx6="http://schemas.microsoft.com/office/drawing/2016/5/12/chartex" xmlns:cx7="http://schemas.microsoft.com/office/drawing/2016/5/13/chartex" xmlns:cx8="http://schemas.microsoft.com/office/drawing/2016/5/14/chartex" xmlns:mc="http://schemas.openxmlformats.org/markup-compatibility/2006" xmlns:aink="http://schemas.microsoft.com/office/drawing/2016/ink" xmlns:am3d="http://schemas.microsoft.com/office/drawing/2017/model3d" xmlns:o="urn:schemas-microsoft-com:office:office" xmlns:r="http://schemas.openxmlformats.org/officeDocument/2006/relationships" xmlns:m="http://schemas.openxmlformats.org/officeDocument/2006/math" xmlns:v="urn:schemas-microsoft-com:vml" xmlns:wp14="http://schemas.microsoft.com/office/word/2010/wordprocessingDrawing" xmlns:wp="http://schemas.openxmlformats.org/drawingml/2006/wordprocessingDrawing" xmlns:w10="urn:schemas-microsoft-com:office:word" xmlns:w="http://schemas.openxmlformats.org/wordprocessingml/2006/main" xmlns:w14="http://schemas.microsoft.com/office/word/2010/wordml" xmlns:w15="http://schemas.microsoft.com/office/word/2012/wordml" xmlns:w16cid="http://schemas.microsoft.com/office/word/2016/wordml/cid" xmlns:w16se="http://schemas.microsoft.com/office/word/2015/wordml/symex" xmlns:wpg="http://schemas.microsoft.com/office/word/2010/wordprocessingGroup" xmlns:wpi="http://schemas.microsoft.com/office/word/2010/wordprocessingInk" xmlns:wne="http://schemas.microsoft.com/office/word/2006/wordml" xmlns:wps="http://schemas.microsoft.com/office/word/2010/wordprocessingShape" mc:Ignorable="w14 w15 w16se w16cid wp14">
+<w:endnotes xmlns:wpc="http://schemas.microsoft.com/office/word/2010/wordprocessingCanvas" xmlns:cx="http://schemas.microsoft.com/office/drawing/2014/chartex" xmlns:mc="http://schemas.openxmlformats.org/markup-compatibility/2006" xmlns:o="urn:schemas-microsoft-com:office:office" xmlns:r="http://schemas.openxmlformats.org/officeDocument/2006/relationships" xmlns:m="http://schemas.openxmlformats.org/officeDocument/2006/math" xmlns:v="urn:schemas-microsoft-com:vml" xmlns:wp14="http://schemas.microsoft.com/office/word/2010/wordprocessingDrawing" xmlns:wp="http://schemas.openxmlformats.org/drawingml/2006/wordprocessingDrawing" xmlns:w10="urn:schemas-microsoft-com:office:word" xmlns:w="http://schemas.openxmlformats.org/wordprocessingml/2006/main" xmlns:w14="http://schemas.microsoft.com/office/word/2010/wordml" xmlns:w15="http://schemas.microsoft.com/office/word/2012/wordml" xmlns:w16se="http://schemas.microsoft.com/office/word/2015/wordml/symex" xmlns:wpg="http://schemas.microsoft.com/office/word/2010/wordprocessingGroup" xmlns:wpi="http://schemas.microsoft.com/office/word/2010/wordprocessingInk" xmlns:wne="http://schemas.microsoft.com/office/word/2006/wordml" xmlns:wps="http://schemas.microsoft.com/office/word/2010/wordprocessingShape" mc:Ignorable="w14 w15 w16se wp14">
   <w:endnote w:type="separator" w:id="-1">
     <w:p>
       <w:pPr>
@@ -6443,7 +6433,7 @@
 </file>
 
 <file path=word/footnotes.xml><?xml version="1.0" encoding="utf-8"?>
-<w:footnotes xmlns:wpc="http://schemas.microsoft.com/office/word/2010/wordprocessingCanvas" xmlns:cx="http://schemas.microsoft.com/office/drawing/2014/chartex" xmlns:cx1="http://schemas.microsoft.com/office/drawing/2015/9/8/chartex" xmlns:cx2="http://schemas.microsoft.com/office/drawing/2015/10/21/chartex" xmlns:cx3="http://schemas.microsoft.com/office/drawing/2016/5/9/chartex" xmlns:cx4="http://schemas.microsoft.com/office/drawing/2016/5/10/chartex" xmlns:cx5="http://schemas.microsoft.com/office/drawing/2016/5/11/chartex" xmlns:cx6="http://schemas.microsoft.com/office/drawing/2016/5/12/chartex" xmlns:cx7="http://schemas.microsoft.com/office/drawing/2016/5/13/chartex" xmlns:cx8="http://schemas.microsoft.com/office/drawing/2016/5/14/chartex" xmlns:mc="http://schemas.openxmlformats.org/markup-compatibility/2006" xmlns:aink="http://schemas.microsoft.com/office/drawing/2016/ink" xmlns:am3d="http://schemas.microsoft.com/office/drawing/2017/model3d" xmlns:o="urn:schemas-microsoft-com:office:office" xmlns:r="http://schemas.openxmlformats.org/officeDocument/2006/relationships" xmlns:m="http://schemas.openxmlformats.org/officeDocument/2006/math" xmlns:v="urn:schemas-microsoft-com:vml" xmlns:wp14="http://schemas.microsoft.com/office/word/2010/wordprocessingDrawing" xmlns:wp="http://schemas.openxmlformats.org/drawingml/2006/wordprocessingDrawing" xmlns:w10="urn:schemas-microsoft-com:office:word" xmlns:w="http://schemas.openxmlformats.org/wordprocessingml/2006/main" xmlns:w14="http://schemas.microsoft.com/office/word/2010/wordml" xmlns:w15="http://schemas.microsoft.com/office/word/2012/wordml" xmlns:w16cid="http://schemas.microsoft.com/office/word/2016/wordml/cid" xmlns:w16se="http://schemas.microsoft.com/office/word/2015/wordml/symex" xmlns:wpg="http://schemas.microsoft.com/office/word/2010/wordprocessingGroup" xmlns:wpi="http://schemas.microsoft.com/office/word/2010/wordprocessingInk" xmlns:wne="http://schemas.microsoft.com/office/word/2006/wordml" xmlns:wps="http://schemas.microsoft.com/office/word/2010/wordprocessingShape" mc:Ignorable="w14 w15 w16se w16cid wp14">
+<w:footnotes xmlns:wpc="http://schemas.microsoft.com/office/word/2010/wordprocessingCanvas" xmlns:cx="http://schemas.microsoft.com/office/drawing/2014/chartex" xmlns:mc="http://schemas.openxmlformats.org/markup-compatibility/2006" xmlns:o="urn:schemas-microsoft-com:office:office" xmlns:r="http://schemas.openxmlformats.org/officeDocument/2006/relationships" xmlns:m="http://schemas.openxmlformats.org/officeDocument/2006/math" xmlns:v="urn:schemas-microsoft-com:vml" xmlns:wp14="http://schemas.microsoft.com/office/word/2010/wordprocessingDrawing" xmlns:wp="http://schemas.openxmlformats.org/drawingml/2006/wordprocessingDrawing" xmlns:w10="urn:schemas-microsoft-com:office:word" xmlns:w="http://schemas.openxmlformats.org/wordprocessingml/2006/main" xmlns:w14="http://schemas.microsoft.com/office/word/2010/wordml" xmlns:w15="http://schemas.microsoft.com/office/word/2012/wordml" xmlns:w16se="http://schemas.microsoft.com/office/word/2015/wordml/symex" xmlns:wpg="http://schemas.microsoft.com/office/word/2010/wordprocessingGroup" xmlns:wpi="http://schemas.microsoft.com/office/word/2010/wordprocessingInk" xmlns:wne="http://schemas.microsoft.com/office/word/2006/wordml" xmlns:wps="http://schemas.microsoft.com/office/word/2010/wordprocessingShape" mc:Ignorable="w14 w15 w16se wp14">
   <w:footnote w:type="separator" w:id="-1">
     <w:p>
       <w:pPr>
@@ -6468,7 +6458,7 @@
 </file>
 
 <file path=word/numbering.xml><?xml version="1.0" encoding="utf-8"?>
-<w:numbering xmlns:wpc="http://schemas.microsoft.com/office/word/2010/wordprocessingCanvas" xmlns:cx="http://schemas.microsoft.com/office/drawing/2014/chartex" xmlns:cx1="http://schemas.microsoft.com/office/drawing/2015/9/8/chartex" xmlns:cx2="http://schemas.microsoft.com/office/drawing/2015/10/21/chartex" xmlns:cx3="http://schemas.microsoft.com/office/drawing/2016/5/9/chartex" xmlns:cx4="http://schemas.microsoft.com/office/drawing/2016/5/10/chartex" xmlns:cx5="http://schemas.microsoft.com/office/drawing/2016/5/11/chartex" xmlns:cx6="http://schemas.microsoft.com/office/drawing/2016/5/12/chartex" xmlns:cx7="http://schemas.microsoft.com/office/drawing/2016/5/13/chartex" xmlns:cx8="http://schemas.microsoft.com/office/drawing/2016/5/14/chartex" xmlns:mc="http://schemas.openxmlformats.org/markup-compatibility/2006" xmlns:aink="http://schemas.microsoft.com/office/drawing/2016/ink" xmlns:am3d="http://schemas.microsoft.com/office/drawing/2017/model3d" xmlns:o="urn:schemas-microsoft-com:office:office" xmlns:r="http://schemas.openxmlformats.org/officeDocument/2006/relationships" xmlns:m="http://schemas.openxmlformats.org/officeDocument/2006/math" xmlns:v="urn:schemas-microsoft-com:vml" xmlns:wp14="http://schemas.microsoft.com/office/word/2010/wordprocessingDrawing" xmlns:wp="http://schemas.openxmlformats.org/drawingml/2006/wordprocessingDrawing" xmlns:w10="urn:schemas-microsoft-com:office:word" xmlns:w="http://schemas.openxmlformats.org/wordprocessingml/2006/main" xmlns:w14="http://schemas.microsoft.com/office/word/2010/wordml" xmlns:w15="http://schemas.microsoft.com/office/word/2012/wordml" xmlns:w16cid="http://schemas.microsoft.com/office/word/2016/wordml/cid" xmlns:w16se="http://schemas.microsoft.com/office/word/2015/wordml/symex" xmlns:wpg="http://schemas.microsoft.com/office/word/2010/wordprocessingGroup" xmlns:wpi="http://schemas.microsoft.com/office/word/2010/wordprocessingInk" xmlns:wne="http://schemas.microsoft.com/office/word/2006/wordml" xmlns:wps="http://schemas.microsoft.com/office/word/2010/wordprocessingShape" mc:Ignorable="w14 w15 w16se w16cid wp14">
+<w:numbering xmlns:wpc="http://schemas.microsoft.com/office/word/2010/wordprocessingCanvas" xmlns:cx="http://schemas.microsoft.com/office/drawing/2014/chartex" xmlns:mc="http://schemas.openxmlformats.org/markup-compatibility/2006" xmlns:o="urn:schemas-microsoft-com:office:office" xmlns:r="http://schemas.openxmlformats.org/officeDocument/2006/relationships" xmlns:m="http://schemas.openxmlformats.org/officeDocument/2006/math" xmlns:v="urn:schemas-microsoft-com:vml" xmlns:wp14="http://schemas.microsoft.com/office/word/2010/wordprocessingDrawing" xmlns:wp="http://schemas.openxmlformats.org/drawingml/2006/wordprocessingDrawing" xmlns:w10="urn:schemas-microsoft-com:office:word" xmlns:w="http://schemas.openxmlformats.org/wordprocessingml/2006/main" xmlns:w14="http://schemas.microsoft.com/office/word/2010/wordml" xmlns:w15="http://schemas.microsoft.com/office/word/2012/wordml" xmlns:w16se="http://schemas.microsoft.com/office/word/2015/wordml/symex" xmlns:wpg="http://schemas.microsoft.com/office/word/2010/wordprocessingGroup" xmlns:wpi="http://schemas.microsoft.com/office/word/2010/wordprocessingInk" xmlns:wne="http://schemas.microsoft.com/office/word/2006/wordml" xmlns:wps="http://schemas.microsoft.com/office/word/2010/wordprocessingShape" mc:Ignorable="w14 w15 w16se wp14">
   <w:abstractNum w:abstractNumId="0" w15:restartNumberingAfterBreak="0">
     <w:nsid w:val="18076D6B"/>
     <w:multiLevelType w:val="multilevel"/>
@@ -7126,7 +7116,7 @@
 </file>
 
 <file path=word/styles.xml><?xml version="1.0" encoding="utf-8"?>
-<w:styles xmlns:mc="http://schemas.openxmlformats.org/markup-compatibility/2006" xmlns:r="http://schemas.openxmlformats.org/officeDocument/2006/relationships" xmlns:w="http://schemas.openxmlformats.org/wordprocessingml/2006/main" xmlns:w14="http://schemas.microsoft.com/office/word/2010/wordml" xmlns:w15="http://schemas.microsoft.com/office/word/2012/wordml" xmlns:w16cid="http://schemas.microsoft.com/office/word/2016/wordml/cid" xmlns:w16se="http://schemas.microsoft.com/office/word/2015/wordml/symex" mc:Ignorable="w14 w15 w16se w16cid">
+<w:styles xmlns:mc="http://schemas.openxmlformats.org/markup-compatibility/2006" xmlns:r="http://schemas.openxmlformats.org/officeDocument/2006/relationships" xmlns:w="http://schemas.openxmlformats.org/wordprocessingml/2006/main" xmlns:w14="http://schemas.microsoft.com/office/word/2010/wordml" xmlns:w15="http://schemas.microsoft.com/office/word/2012/wordml" xmlns:w16se="http://schemas.microsoft.com/office/word/2015/wordml/symex" mc:Ignorable="w14 w15 w16se">
   <w:docDefaults>
     <w:rPrDefault>
       <w:rPr>
@@ -7142,7 +7132,7 @@
       </w:pPr>
     </w:pPrDefault>
   </w:docDefaults>
-  <w:latentStyles w:defLockedState="0" w:defUIPriority="99" w:defSemiHidden="0" w:defUnhideWhenUsed="0" w:defQFormat="0" w:count="376">
+  <w:latentStyles w:defLockedState="0" w:defUIPriority="99" w:defSemiHidden="0" w:defUnhideWhenUsed="0" w:defQFormat="0" w:count="371">
     <w:lsdException w:name="Normal" w:uiPriority="0" w:qFormat="1"/>
     <w:lsdException w:name="heading 1" w:uiPriority="9" w:qFormat="1"/>
     <w:lsdException w:name="heading 2" w:semiHidden="1" w:uiPriority="9" w:unhideWhenUsed="1" w:qFormat="1"/>
@@ -7248,6 +7238,7 @@
     <w:lsdException w:name="HTML Sample" w:semiHidden="1" w:unhideWhenUsed="1"/>
     <w:lsdException w:name="HTML Typewriter" w:semiHidden="1" w:unhideWhenUsed="1"/>
     <w:lsdException w:name="HTML Variable" w:semiHidden="1" w:unhideWhenUsed="1"/>
+    <w:lsdException w:name="Normal Table" w:semiHidden="1" w:unhideWhenUsed="1"/>
     <w:lsdException w:name="annotation subject" w:semiHidden="1" w:unhideWhenUsed="1"/>
     <w:lsdException w:name="No List" w:semiHidden="1" w:unhideWhenUsed="1"/>
     <w:lsdException w:name="Outline List 1" w:semiHidden="1" w:unhideWhenUsed="1"/>
@@ -7290,8 +7281,11 @@
     <w:lsdException w:name="Table Contemporary" w:semiHidden="1" w:unhideWhenUsed="1"/>
     <w:lsdException w:name="Table Elegant" w:semiHidden="1" w:unhideWhenUsed="1"/>
     <w:lsdException w:name="Table Professional" w:semiHidden="1" w:unhideWhenUsed="1"/>
+    <w:lsdException w:name="Table Subtle 1" w:semiHidden="1" w:unhideWhenUsed="1"/>
     <w:lsdException w:name="Table Subtle 2" w:semiHidden="1" w:unhideWhenUsed="1"/>
     <w:lsdException w:name="Table Web 1" w:semiHidden="1" w:unhideWhenUsed="1"/>
+    <w:lsdException w:name="Table Web 2" w:semiHidden="1" w:unhideWhenUsed="1"/>
+    <w:lsdException w:name="Table Web 3" w:semiHidden="1" w:unhideWhenUsed="1"/>
     <w:lsdException w:name="Balloon Text" w:semiHidden="1" w:unhideWhenUsed="1"/>
     <w:lsdException w:name="Table Grid" w:uiPriority="39"/>
     <w:lsdException w:name="Table Theme" w:semiHidden="1" w:unhideWhenUsed="1"/>
@@ -7510,11 +7504,6 @@
     <w:lsdException w:name="List Table 5 Dark Accent 6" w:uiPriority="50"/>
     <w:lsdException w:name="List Table 6 Colorful Accent 6" w:uiPriority="51"/>
     <w:lsdException w:name="List Table 7 Colorful Accent 6" w:uiPriority="52"/>
-    <w:lsdException w:name="Mention" w:semiHidden="1" w:unhideWhenUsed="1"/>
-    <w:lsdException w:name="Smart Hyperlink" w:semiHidden="1" w:unhideWhenUsed="1"/>
-    <w:lsdException w:name="Hashtag" w:semiHidden="1" w:unhideWhenUsed="1"/>
-    <w:lsdException w:name="Unresolved Mention" w:semiHidden="1" w:unhideWhenUsed="1"/>
-    <w:lsdException w:name="Smart Link" w:semiHidden="1" w:unhideWhenUsed="1"/>
   </w:latentStyles>
   <w:style w:type="paragraph" w:default="1" w:styleId="Normal">
     <w:name w:val="Normal"/>
@@ -8148,7 +8137,7 @@
 </file>
 
 <file path=customXml/itemProps1.xml><?xml version="1.0" encoding="utf-8"?>
-<ds:datastoreItem xmlns:ds="http://schemas.openxmlformats.org/officeDocument/2006/customXml" ds:itemID="{95C9E1C3-C91A-46DB-9DD4-A5DDCA8123D7}">
+<ds:datastoreItem xmlns:ds="http://schemas.openxmlformats.org/officeDocument/2006/customXml" ds:itemID="{1569E7DE-9F0B-493A-B3C2-CD6C4553EACE}">
   <ds:schemaRefs>
     <ds:schemaRef ds:uri="http://schemas.openxmlformats.org/officeDocument/2006/bibliography"/>
   </ds:schemaRefs>

</xml_diff>